<commit_message>
docs: add Google Drive link to project report
</commit_message>
<xml_diff>
--- a/docs/SEN302_Group46_ProjectReport.docx
+++ b/docs/SEN302_Group46_ProjectReport.docx
@@ -21,15 +21,15 @@
           <w:szCs w:val="24"/>
         </w:rPr>
         <w:drawing>
-          <wp:anchor distT="0" distB="0" distL="114300" distR="114300" simplePos="0" relativeHeight="251695616" behindDoc="0" locked="0" layoutInCell="1" allowOverlap="1" wp14:anchorId="7D57499B" wp14:editId="009B8F75">
+          <wp:anchor distT="0" distB="0" distL="114300" distR="114300" simplePos="0" relativeHeight="251660800" behindDoc="0" locked="0" layoutInCell="1" allowOverlap="1" wp14:anchorId="7D57499B" wp14:editId="6F49B2F8">
             <wp:simplePos x="0" y="0"/>
             <wp:positionH relativeFrom="column">
-              <wp:posOffset>1332865</wp:posOffset>
+              <wp:posOffset>1333500</wp:posOffset>
             </wp:positionH>
             <wp:positionV relativeFrom="paragraph">
               <wp:posOffset>0</wp:posOffset>
             </wp:positionV>
-            <wp:extent cx="3267075" cy="3267075"/>
+            <wp:extent cx="3276600" cy="3276600"/>
             <wp:effectExtent l="0" t="0" r="0" b="0"/>
             <wp:wrapTopAndBottom/>
             <wp:docPr id="1033873663" name="Graphic 1"/>
@@ -58,7 +58,7 @@
                   <pic:spPr>
                     <a:xfrm>
                       <a:off x="0" y="0"/>
-                      <a:ext cx="3267075" cy="3267075"/>
+                      <a:ext cx="3276600" cy="3276600"/>
                     </a:xfrm>
                     <a:prstGeom prst="rect">
                       <a:avLst/>
@@ -91,6 +91,8 @@
         <w:jc w:val="center"/>
         <w:rPr>
           <w:rFonts w:ascii="Times New Roman" w:hAnsi="Times New Roman" w:cs="Times New Roman"/>
+          <w:b/>
+          <w:bCs/>
         </w:rPr>
       </w:pPr>
       <w:r>
@@ -115,6 +117,11 @@
         </w:rPr>
         <w:t>Department of Software Engineering</w:t>
       </w:r>
+    </w:p>
+    <w:p>
+      <w:pPr>
+        <w:pStyle w:val="BodyText"/>
+      </w:pPr>
     </w:p>
     <w:p>
       <w:pPr>
@@ -122,10 +129,62 @@
         <w:jc w:val="center"/>
         <w:rPr>
           <w:rFonts w:ascii="Times New Roman" w:hAnsi="Times New Roman" w:cs="Times New Roman"/>
-          <w:b/>
-          <w:bCs/>
-        </w:rPr>
-      </w:pPr>
+        </w:rPr>
+      </w:pPr>
+      <w:r>
+        <w:rPr>
+          <w:rFonts w:ascii="Times New Roman" w:hAnsi="Times New Roman" w:cs="Times New Roman"/>
+          <w:b/>
+          <w:bCs/>
+        </w:rPr>
+        <w:t>Course:</w:t>
+      </w:r>
+      <w:r>
+        <w:rPr>
+          <w:rFonts w:ascii="Times New Roman" w:hAnsi="Times New Roman" w:cs="Times New Roman"/>
+        </w:rPr>
+        <w:t xml:space="preserve"> Software Architecture</w:t>
+      </w:r>
+      <w:r>
+        <w:rPr>
+          <w:rFonts w:ascii="Times New Roman" w:hAnsi="Times New Roman" w:cs="Times New Roman"/>
+        </w:rPr>
+        <w:br/>
+      </w:r>
+      <w:r>
+        <w:rPr>
+          <w:rFonts w:ascii="Times New Roman" w:hAnsi="Times New Roman" w:cs="Times New Roman"/>
+          <w:b/>
+          <w:bCs/>
+        </w:rPr>
+        <w:t>Instructor:</w:t>
+      </w:r>
+      <w:r>
+        <w:rPr>
+          <w:rFonts w:ascii="Times New Roman" w:hAnsi="Times New Roman" w:cs="Times New Roman"/>
+        </w:rPr>
+        <w:t xml:space="preserve"> Prof. Dr. METİN ZONTUL</w:t>
+      </w:r>
+      <w:r>
+        <w:rPr>
+          <w:rFonts w:ascii="Times New Roman" w:hAnsi="Times New Roman" w:cs="Times New Roman"/>
+        </w:rPr>
+        <w:br/>
+      </w:r>
+      <w:r>
+        <w:rPr>
+          <w:rFonts w:ascii="Times New Roman" w:hAnsi="Times New Roman" w:cs="Times New Roman"/>
+          <w:b/>
+          <w:bCs/>
+        </w:rPr>
+        <w:t>Semester/Year:</w:t>
+      </w:r>
+      <w:r>
+        <w:rPr>
+          <w:rFonts w:ascii="Times New Roman" w:hAnsi="Times New Roman" w:cs="Times New Roman"/>
+        </w:rPr>
+        <w:t xml:space="preserve"> Spring 2025</w:t>
+      </w:r>
     </w:p>
     <w:p>
       <w:pPr>
@@ -133,62 +192,10 @@
         <w:jc w:val="center"/>
         <w:rPr>
           <w:rFonts w:ascii="Times New Roman" w:hAnsi="Times New Roman" w:cs="Times New Roman"/>
-        </w:rPr>
-      </w:pPr>
-      <w:r>
-        <w:rPr>
-          <w:rFonts w:ascii="Times New Roman" w:hAnsi="Times New Roman" w:cs="Times New Roman"/>
-          <w:b/>
-          <w:bCs/>
-        </w:rPr>
-        <w:t>Course:</w:t>
-      </w:r>
-      <w:r>
-        <w:rPr>
-          <w:rFonts w:ascii="Times New Roman" w:hAnsi="Times New Roman" w:cs="Times New Roman"/>
-        </w:rPr>
-        <w:t xml:space="preserve"> Software Architecture</w:t>
-      </w:r>
-      <w:r>
-        <w:rPr>
-          <w:rFonts w:ascii="Times New Roman" w:hAnsi="Times New Roman" w:cs="Times New Roman"/>
-        </w:rPr>
-        <w:br/>
-      </w:r>
-      <w:r>
-        <w:rPr>
-          <w:rFonts w:ascii="Times New Roman" w:hAnsi="Times New Roman" w:cs="Times New Roman"/>
-          <w:b/>
-          <w:bCs/>
-        </w:rPr>
-        <w:t>Instructor:</w:t>
-      </w:r>
-      <w:r>
-        <w:rPr>
-          <w:rFonts w:ascii="Times New Roman" w:hAnsi="Times New Roman" w:cs="Times New Roman"/>
-        </w:rPr>
-        <w:t xml:space="preserve"> Prof. Dr. METİN ZONTUL</w:t>
-      </w:r>
-      <w:r>
-        <w:rPr>
-          <w:rFonts w:ascii="Times New Roman" w:hAnsi="Times New Roman" w:cs="Times New Roman"/>
-        </w:rPr>
-        <w:br/>
-      </w:r>
-      <w:r>
-        <w:rPr>
-          <w:rFonts w:ascii="Times New Roman" w:hAnsi="Times New Roman" w:cs="Times New Roman"/>
-          <w:b/>
-          <w:bCs/>
-        </w:rPr>
-        <w:t>Semester/Year:</w:t>
-      </w:r>
-      <w:r>
-        <w:rPr>
-          <w:rFonts w:ascii="Times New Roman" w:hAnsi="Times New Roman" w:cs="Times New Roman"/>
-        </w:rPr>
-        <w:t xml:space="preserve"> Spring 2025</w:t>
-      </w:r>
+          <w:b/>
+          <w:bCs/>
+        </w:rPr>
+      </w:pPr>
     </w:p>
     <w:p>
       <w:pPr>
@@ -196,10 +203,22 @@
         <w:jc w:val="center"/>
         <w:rPr>
           <w:rFonts w:ascii="Times New Roman" w:hAnsi="Times New Roman" w:cs="Times New Roman"/>
-          <w:b/>
-          <w:bCs/>
-        </w:rPr>
-      </w:pPr>
+        </w:rPr>
+      </w:pPr>
+      <w:r>
+        <w:rPr>
+          <w:rFonts w:ascii="Times New Roman" w:hAnsi="Times New Roman" w:cs="Times New Roman"/>
+          <w:b/>
+          <w:bCs/>
+        </w:rPr>
+        <w:t>Project Title:</w:t>
+      </w:r>
+      <w:r>
+        <w:rPr>
+          <w:rFonts w:ascii="Times New Roman" w:hAnsi="Times New Roman" w:cs="Times New Roman"/>
+        </w:rPr>
+        <w:t xml:space="preserve"> Soccer Results Portal</w:t>
+      </w:r>
     </w:p>
     <w:p>
       <w:pPr>
@@ -207,21 +226,31 @@
         <w:jc w:val="center"/>
         <w:rPr>
           <w:rFonts w:ascii="Times New Roman" w:hAnsi="Times New Roman" w:cs="Times New Roman"/>
-        </w:rPr>
-      </w:pPr>
-      <w:r>
-        <w:rPr>
-          <w:rFonts w:ascii="Times New Roman" w:hAnsi="Times New Roman" w:cs="Times New Roman"/>
-          <w:b/>
-          <w:bCs/>
-        </w:rPr>
-        <w:t>Project Title:</w:t>
-      </w:r>
-      <w:r>
-        <w:rPr>
-          <w:rFonts w:ascii="Times New Roman" w:hAnsi="Times New Roman" w:cs="Times New Roman"/>
-        </w:rPr>
-        <w:t xml:space="preserve"> Soccer Results Portal</w:t>
+          <w:b/>
+          <w:bCs/>
+        </w:rPr>
+      </w:pPr>
+      <w:r>
+        <w:rPr>
+          <w:rFonts w:ascii="Times New Roman" w:hAnsi="Times New Roman" w:cs="Times New Roman"/>
+          <w:b/>
+          <w:bCs/>
+        </w:rPr>
+        <w:t>Group</w:t>
+      </w:r>
+      <w:r>
+        <w:rPr>
+          <w:rFonts w:ascii="Times New Roman" w:hAnsi="Times New Roman" w:cs="Times New Roman"/>
+          <w:b/>
+          <w:bCs/>
+        </w:rPr>
+        <w:t xml:space="preserve">: </w:t>
+      </w:r>
+      <w:r>
+        <w:rPr>
+          <w:rFonts w:ascii="Times New Roman" w:hAnsi="Times New Roman" w:cs="Times New Roman"/>
+        </w:rPr>
+        <w:t>46</w:t>
       </w:r>
     </w:p>
     <w:p>
@@ -234,28 +263,6 @@
           <w:bCs/>
         </w:rPr>
       </w:pPr>
-      <w:r>
-        <w:rPr>
-          <w:rFonts w:ascii="Times New Roman" w:hAnsi="Times New Roman" w:cs="Times New Roman"/>
-          <w:b/>
-          <w:bCs/>
-        </w:rPr>
-        <w:t>Group</w:t>
-      </w:r>
-      <w:r>
-        <w:rPr>
-          <w:rFonts w:ascii="Times New Roman" w:hAnsi="Times New Roman" w:cs="Times New Roman"/>
-          <w:b/>
-          <w:bCs/>
-        </w:rPr>
-        <w:t xml:space="preserve">: </w:t>
-      </w:r>
-      <w:r>
-        <w:rPr>
-          <w:rFonts w:ascii="Times New Roman" w:hAnsi="Times New Roman" w:cs="Times New Roman"/>
-        </w:rPr>
-        <w:t>46</w:t>
-      </w:r>
     </w:p>
     <w:p>
       <w:pPr>
@@ -267,6 +274,30 @@
           <w:bCs/>
         </w:rPr>
       </w:pPr>
+      <w:r>
+        <w:rPr>
+          <w:rFonts w:ascii="Times New Roman" w:hAnsi="Times New Roman" w:cs="Times New Roman"/>
+          <w:b/>
+          <w:bCs/>
+        </w:rPr>
+        <w:t xml:space="preserve"> </w:t>
+      </w:r>
+      <w:r>
+        <w:rPr>
+          <w:rFonts w:ascii="Times New Roman" w:hAnsi="Times New Roman" w:cs="Times New Roman"/>
+          <w:b/>
+          <w:bCs/>
+        </w:rPr>
+        <w:t xml:space="preserve">Group </w:t>
+      </w:r>
+      <w:r>
+        <w:rPr>
+          <w:rFonts w:ascii="Times New Roman" w:hAnsi="Times New Roman" w:cs="Times New Roman"/>
+          <w:b/>
+          <w:bCs/>
+        </w:rPr>
+        <w:t>Members</w:t>
+      </w:r>
     </w:p>
     <w:p>
       <w:pPr>
@@ -274,62 +305,13 @@
         <w:jc w:val="center"/>
         <w:rPr>
           <w:rFonts w:ascii="Times New Roman" w:hAnsi="Times New Roman" w:cs="Times New Roman"/>
-          <w:b/>
-          <w:bCs/>
-        </w:rPr>
-      </w:pPr>
-      <w:r>
-        <w:rPr>
-          <w:rFonts w:ascii="Times New Roman" w:hAnsi="Times New Roman" w:cs="Times New Roman"/>
-          <w:b/>
-          <w:bCs/>
-        </w:rPr>
-        <w:t xml:space="preserve"> </w:t>
-      </w:r>
-      <w:r>
-        <w:rPr>
-          <w:rFonts w:ascii="Times New Roman" w:hAnsi="Times New Roman" w:cs="Times New Roman"/>
-          <w:b/>
-          <w:bCs/>
-        </w:rPr>
-        <w:t xml:space="preserve">Group </w:t>
-      </w:r>
-      <w:r>
-        <w:rPr>
-          <w:rFonts w:ascii="Times New Roman" w:hAnsi="Times New Roman" w:cs="Times New Roman"/>
-          <w:b/>
-          <w:bCs/>
-        </w:rPr>
-        <w:t>Members</w:t>
-      </w:r>
-    </w:p>
-    <w:p>
-      <w:pPr>
-        <w:pStyle w:val="BodyText"/>
-        <w:jc w:val="center"/>
-        <w:rPr>
-          <w:rFonts w:ascii="Times New Roman" w:hAnsi="Times New Roman" w:cs="Times New Roman"/>
-        </w:rPr>
-      </w:pPr>
-      <w:r>
-        <w:rPr>
-          <w:rFonts w:ascii="Times New Roman" w:hAnsi="Times New Roman" w:cs="Times New Roman"/>
-        </w:rPr>
-        <w:t xml:space="preserve">Emir </w:t>
-      </w:r>
-      <w:proofErr w:type="spellStart"/>
-      <w:r>
-        <w:rPr>
-          <w:rFonts w:ascii="Times New Roman" w:hAnsi="Times New Roman" w:cs="Times New Roman"/>
-        </w:rPr>
-        <w:t>Beşir</w:t>
-      </w:r>
-      <w:proofErr w:type="spellEnd"/>
-      <w:r>
-        <w:rPr>
-          <w:rFonts w:ascii="Times New Roman" w:hAnsi="Times New Roman" w:cs="Times New Roman"/>
-        </w:rPr>
-        <w:t xml:space="preserve">, B2105.090065, </w:t>
+        </w:rPr>
+      </w:pPr>
+      <w:r>
+        <w:rPr>
+          <w:rFonts w:ascii="Times New Roman" w:hAnsi="Times New Roman" w:cs="Times New Roman"/>
+        </w:rPr>
+        <w:t xml:space="preserve">Emir Beşir, B2105.090065, </w:t>
       </w:r>
       <w:hyperlink r:id="rId9" w:history="1">
         <w:r>
@@ -337,21 +319,7 @@
             <w:rStyle w:val="Hyperlink"/>
             <w:rFonts w:ascii="Times New Roman" w:hAnsi="Times New Roman" w:cs="Times New Roman"/>
           </w:rPr>
-          <w:t>emi</w:t>
-        </w:r>
-        <w:r>
-          <w:rPr>
-            <w:rStyle w:val="Hyperlink"/>
-            <w:rFonts w:ascii="Times New Roman" w:hAnsi="Times New Roman" w:cs="Times New Roman"/>
-          </w:rPr>
-          <w:t>r</w:t>
-        </w:r>
-        <w:r>
-          <w:rPr>
-            <w:rStyle w:val="Hyperlink"/>
-            <w:rFonts w:ascii="Times New Roman" w:hAnsi="Times New Roman" w:cs="Times New Roman"/>
-          </w:rPr>
-          <w:t>besir@stu.aydin.edu.tr</w:t>
+          <w:t>emirbesir@stu.aydin.edu.tr</w:t>
         </w:r>
       </w:hyperlink>
     </w:p>
@@ -359,9 +327,6 @@
       <w:pPr>
         <w:pStyle w:val="BodyText"/>
         <w:jc w:val="center"/>
-        <w:rPr>
-          <w:rFonts w:ascii="Times New Roman" w:hAnsi="Times New Roman" w:cs="Times New Roman"/>
-        </w:rPr>
       </w:pPr>
       <w:r>
         <w:rPr>
@@ -381,6 +346,34 @@
     </w:p>
     <w:p>
       <w:pPr>
+        <w:pStyle w:val="BodyText"/>
+        <w:jc w:val="center"/>
+        <w:rPr>
+          <w:rFonts w:ascii="Times New Roman" w:hAnsi="Times New Roman" w:cs="Times New Roman"/>
+        </w:rPr>
+      </w:pPr>
+    </w:p>
+    <w:p>
+      <w:pPr>
+        <w:pStyle w:val="BodyText"/>
+        <w:jc w:val="center"/>
+        <w:rPr>
+          <w:rFonts w:ascii="Times New Roman" w:hAnsi="Times New Roman" w:cs="Times New Roman"/>
+        </w:rPr>
+      </w:pPr>
+      <w:hyperlink r:id="rId11" w:history="1">
+        <w:r>
+          <w:rPr>
+            <w:rStyle w:val="Hyperlink"/>
+            <w:rFonts w:ascii="Times New Roman" w:hAnsi="Times New Roman" w:cs="Times New Roman"/>
+          </w:rPr>
+          <w:t>Google Drive Link</w:t>
+        </w:r>
+      </w:hyperlink>
+    </w:p>
+    <w:p>
+      <w:pPr>
+        <w:jc w:val="center"/>
         <w:rPr>
           <w:rFonts w:ascii="Times New Roman" w:hAnsi="Times New Roman" w:cs="Times New Roman"/>
         </w:rPr>
@@ -589,13 +582,7 @@
         <w:rPr>
           <w:rFonts w:ascii="Times New Roman" w:hAnsi="Times New Roman" w:cs="Times New Roman"/>
         </w:rPr>
-        <w:t xml:space="preserve">Frontend </w:t>
-      </w:r>
-      <w:r>
-        <w:rPr>
-          <w:rFonts w:ascii="Times New Roman" w:hAnsi="Times New Roman" w:cs="Times New Roman"/>
-        </w:rPr>
-        <w:t>Architecture</w:t>
+        <w:t>Frontend Architecture</w:t>
       </w:r>
     </w:p>
     <w:p>
@@ -861,13 +848,7 @@
         <w:rPr>
           <w:rFonts w:ascii="Times New Roman" w:hAnsi="Times New Roman" w:cs="Times New Roman"/>
         </w:rPr>
-        <w:t xml:space="preserve">1.1 </w:t>
-      </w:r>
-      <w:r>
-        <w:rPr>
-          <w:rFonts w:ascii="Times New Roman" w:hAnsi="Times New Roman" w:cs="Times New Roman"/>
-        </w:rPr>
-        <w:t>Problem Definition</w:t>
+        <w:t>1.1 Problem Definition</w:t>
       </w:r>
     </w:p>
     <w:p>
@@ -987,13 +968,7 @@
         <w:rPr>
           <w:rFonts w:ascii="Times New Roman" w:hAnsi="Times New Roman" w:cs="Times New Roman"/>
         </w:rPr>
-        <w:t xml:space="preserve">1.2 </w:t>
-      </w:r>
-      <w:r>
-        <w:rPr>
-          <w:rFonts w:ascii="Times New Roman" w:hAnsi="Times New Roman" w:cs="Times New Roman"/>
-        </w:rPr>
-        <w:t>Objective of the Project</w:t>
+        <w:t>1.2 Objective of the Project</w:t>
       </w:r>
     </w:p>
     <w:p>
@@ -1207,13 +1182,7 @@
         <w:rPr>
           <w:rFonts w:ascii="Times New Roman" w:hAnsi="Times New Roman" w:cs="Times New Roman"/>
         </w:rPr>
-        <w:t xml:space="preserve">2.1 </w:t>
-      </w:r>
-      <w:r>
-        <w:rPr>
-          <w:rFonts w:ascii="Times New Roman" w:hAnsi="Times New Roman" w:cs="Times New Roman"/>
-        </w:rPr>
-        <w:t>Frontend Technologies</w:t>
+        <w:t>2.1 Frontend Technologies</w:t>
       </w:r>
     </w:p>
     <w:p>
@@ -1359,13 +1328,7 @@
         <w:rPr>
           <w:rFonts w:ascii="Times New Roman" w:hAnsi="Times New Roman" w:cs="Times New Roman"/>
         </w:rPr>
-        <w:t xml:space="preserve">2.2 </w:t>
-      </w:r>
-      <w:r>
-        <w:rPr>
-          <w:rFonts w:ascii="Times New Roman" w:hAnsi="Times New Roman" w:cs="Times New Roman"/>
-        </w:rPr>
-        <w:t>Backend Technologies</w:t>
+        <w:t>2.2 Backend Technologies</w:t>
       </w:r>
     </w:p>
     <w:p>
@@ -1485,13 +1448,7 @@
         <w:rPr>
           <w:rFonts w:ascii="Times New Roman" w:hAnsi="Times New Roman" w:cs="Times New Roman"/>
         </w:rPr>
-        <w:t xml:space="preserve">2.3 </w:t>
-      </w:r>
-      <w:r>
-        <w:rPr>
-          <w:rFonts w:ascii="Times New Roman" w:hAnsi="Times New Roman" w:cs="Times New Roman"/>
-        </w:rPr>
-        <w:t>Database Technology</w:t>
+        <w:t>2.3 Database Technology</w:t>
       </w:r>
     </w:p>
     <w:p>
@@ -1585,13 +1542,7 @@
         <w:rPr>
           <w:rFonts w:ascii="Times New Roman" w:hAnsi="Times New Roman" w:cs="Times New Roman"/>
         </w:rPr>
-        <w:t xml:space="preserve">2.4 </w:t>
-      </w:r>
-      <w:r>
-        <w:rPr>
-          <w:rFonts w:ascii="Times New Roman" w:hAnsi="Times New Roman" w:cs="Times New Roman"/>
-        </w:rPr>
-        <w:t>Development Tools</w:t>
+        <w:t>2.4 Development Tools</w:t>
       </w:r>
     </w:p>
     <w:p>
@@ -1727,13 +1678,7 @@
         <w:rPr>
           <w:rFonts w:ascii="Times New Roman" w:hAnsi="Times New Roman" w:cs="Times New Roman"/>
         </w:rPr>
-        <w:t xml:space="preserve">3.1 </w:t>
-      </w:r>
-      <w:r>
-        <w:rPr>
-          <w:rFonts w:ascii="Times New Roman" w:hAnsi="Times New Roman" w:cs="Times New Roman"/>
-        </w:rPr>
-        <w:t>Frontend Architecture</w:t>
+        <w:t>3.1 Frontend Architecture</w:t>
       </w:r>
     </w:p>
     <w:p>
@@ -1918,7 +1863,7 @@
                     </pic:cNvPicPr>
                   </pic:nvPicPr>
                   <pic:blipFill>
-                    <a:blip r:embed="rId11">
+                    <a:blip r:embed="rId12">
                       <a:extLst>
                         <a:ext uri="{28A0092B-C50C-407E-A947-70E740481C1C}">
                           <a14:useLocalDpi xmlns:a14="http://schemas.microsoft.com/office/drawing/2010/main" val="0"/>
@@ -1999,13 +1944,7 @@
           <w:rFonts w:ascii="Times New Roman" w:hAnsi="Times New Roman" w:cs="Times New Roman"/>
         </w:rPr>
         <w:lastRenderedPageBreak/>
-        <w:t xml:space="preserve">3.2 </w:t>
-      </w:r>
-      <w:r>
-        <w:rPr>
-          <w:rFonts w:ascii="Times New Roman" w:hAnsi="Times New Roman" w:cs="Times New Roman"/>
-        </w:rPr>
-        <w:t>Backend Architecture</w:t>
+        <w:t>3.2 Backend Architecture</w:t>
       </w:r>
     </w:p>
     <w:p>
@@ -2350,7 +2289,7 @@
                     </pic:cNvPicPr>
                   </pic:nvPicPr>
                   <pic:blipFill>
-                    <a:blip r:embed="rId12">
+                    <a:blip r:embed="rId13">
                       <a:extLst>
                         <a:ext uri="{28A0092B-C50C-407E-A947-70E740481C1C}">
                           <a14:useLocalDpi xmlns:a14="http://schemas.microsoft.com/office/drawing/2010/main" val="0"/>
@@ -2431,13 +2370,7 @@
           <w:rFonts w:ascii="Times New Roman" w:hAnsi="Times New Roman" w:cs="Times New Roman"/>
         </w:rPr>
         <w:lastRenderedPageBreak/>
-        <w:t xml:space="preserve">3.3 </w:t>
-      </w:r>
-      <w:r>
-        <w:rPr>
-          <w:rFonts w:ascii="Times New Roman" w:hAnsi="Times New Roman" w:cs="Times New Roman"/>
-        </w:rPr>
-        <w:t>Database Architecture</w:t>
+        <w:t>3.3 Database Architecture</w:t>
       </w:r>
     </w:p>
     <w:p>
@@ -3117,7 +3050,7 @@
                     </pic:cNvPicPr>
                   </pic:nvPicPr>
                   <pic:blipFill>
-                    <a:blip r:embed="rId13">
+                    <a:blip r:embed="rId14">
                       <a:extLst>
                         <a:ext uri="{28A0092B-C50C-407E-A947-70E740481C1C}">
                           <a14:useLocalDpi xmlns:a14="http://schemas.microsoft.com/office/drawing/2010/main" val="0"/>
@@ -3229,271 +3162,6 @@
                 <pic:pic xmlns:pic="http://schemas.openxmlformats.org/drawingml/2006/picture">
                   <pic:nvPicPr>
                     <pic:cNvPr id="0" name="Picture 237"/>
-                    <pic:cNvPicPr>
-                      <a:picLocks noChangeAspect="1" noChangeArrowheads="1"/>
-                    </pic:cNvPicPr>
-                  </pic:nvPicPr>
-                  <pic:blipFill>
-                    <a:blip r:embed="rId14" cstate="print">
-                      <a:extLst>
-                        <a:ext uri="{28A0092B-C50C-407E-A947-70E740481C1C}">
-                          <a14:useLocalDpi xmlns:a14="http://schemas.microsoft.com/office/drawing/2010/main" val="0"/>
-                        </a:ext>
-                      </a:extLst>
-                    </a:blip>
-                    <a:srcRect/>
-                    <a:stretch>
-                      <a:fillRect/>
-                    </a:stretch>
-                  </pic:blipFill>
-                  <pic:spPr bwMode="auto">
-                    <a:xfrm>
-                      <a:off x="0" y="0"/>
-                      <a:ext cx="5943600" cy="3381375"/>
-                    </a:xfrm>
-                    <a:prstGeom prst="rect">
-                      <a:avLst/>
-                    </a:prstGeom>
-                    <a:noFill/>
-                    <a:ln>
-                      <a:noFill/>
-                    </a:ln>
-                  </pic:spPr>
-                </pic:pic>
-              </a:graphicData>
-            </a:graphic>
-          </wp:inline>
-        </w:drawing>
-      </w:r>
-    </w:p>
-    <w:p>
-      <w:pPr>
-        <w:pStyle w:val="FirstParagraph"/>
-        <w:rPr>
-          <w:rFonts w:ascii="Times New Roman" w:hAnsi="Times New Roman" w:cs="Times New Roman"/>
-        </w:rPr>
-      </w:pPr>
-      <w:r>
-        <w:rPr>
-          <w:rFonts w:ascii="Times New Roman" w:hAnsi="Times New Roman" w:cs="Times New Roman"/>
-          <w:b/>
-          <w:bCs/>
-        </w:rPr>
-        <w:t>Fig. 4: Soccer Portal Homepage</w:t>
-      </w:r>
-      <w:r>
-        <w:rPr>
-          <w:rFonts w:ascii="Times New Roman" w:hAnsi="Times New Roman" w:cs="Times New Roman"/>
-        </w:rPr>
-        <w:t xml:space="preserve"> </w:t>
-      </w:r>
-    </w:p>
-    <w:p>
-      <w:pPr>
-        <w:pStyle w:val="FirstParagraph"/>
-        <w:rPr>
-          <w:rFonts w:ascii="Times New Roman" w:hAnsi="Times New Roman" w:cs="Times New Roman"/>
-        </w:rPr>
-      </w:pPr>
-      <w:r>
-        <w:rPr>
-          <w:rFonts w:ascii="Times New Roman" w:hAnsi="Times New Roman" w:cs="Times New Roman"/>
-          <w:i/>
-          <w:iCs/>
-        </w:rPr>
-        <w:t xml:space="preserve">[Screenshot Description: The homepage displays a clean, modern interface with a welcome banner, navigation menu, and </w:t>
-      </w:r>
-      <w:r>
-        <w:rPr>
-          <w:rFonts w:ascii="Times New Roman" w:hAnsi="Times New Roman" w:cs="Times New Roman"/>
-          <w:i/>
-          <w:iCs/>
-        </w:rPr>
-        <w:t>three</w:t>
-      </w:r>
-      <w:r>
-        <w:rPr>
-          <w:rFonts w:ascii="Times New Roman" w:hAnsi="Times New Roman" w:cs="Times New Roman"/>
-          <w:i/>
-          <w:iCs/>
-        </w:rPr>
-        <w:t xml:space="preserve"> main sections showing upcoming matches</w:t>
-      </w:r>
-      <w:r>
-        <w:rPr>
-          <w:rFonts w:ascii="Times New Roman" w:hAnsi="Times New Roman" w:cs="Times New Roman"/>
-          <w:i/>
-          <w:iCs/>
-        </w:rPr>
-        <w:t xml:space="preserve">, </w:t>
-      </w:r>
-      <w:r>
-        <w:rPr>
-          <w:rFonts w:ascii="Times New Roman" w:hAnsi="Times New Roman" w:cs="Times New Roman"/>
-          <w:i/>
-          <w:iCs/>
-        </w:rPr>
-        <w:t>recent results</w:t>
-      </w:r>
-      <w:r>
-        <w:rPr>
-          <w:rFonts w:ascii="Times New Roman" w:hAnsi="Times New Roman" w:cs="Times New Roman"/>
-          <w:i/>
-          <w:iCs/>
-        </w:rPr>
-        <w:t>, and teams</w:t>
-      </w:r>
-      <w:r>
-        <w:rPr>
-          <w:rFonts w:ascii="Times New Roman" w:hAnsi="Times New Roman" w:cs="Times New Roman"/>
-          <w:i/>
-          <w:iCs/>
-        </w:rPr>
-        <w:t>. The Bootstrap-</w:t>
-      </w:r>
-      <w:proofErr w:type="gramStart"/>
-      <w:r>
-        <w:rPr>
-          <w:rFonts w:ascii="Times New Roman" w:hAnsi="Times New Roman" w:cs="Times New Roman"/>
-          <w:i/>
-          <w:iCs/>
-        </w:rPr>
-        <w:t>styled</w:t>
-      </w:r>
-      <w:proofErr w:type="gramEnd"/>
-      <w:r>
-        <w:rPr>
-          <w:rFonts w:ascii="Times New Roman" w:hAnsi="Times New Roman" w:cs="Times New Roman"/>
-          <w:i/>
-          <w:iCs/>
-        </w:rPr>
-        <w:t xml:space="preserve"> layout is responsive and user-friendly.]</w:t>
-      </w:r>
-    </w:p>
-    <w:p>
-      <w:pPr>
-        <w:pStyle w:val="BodyText"/>
-        <w:rPr>
-          <w:rFonts w:ascii="Times New Roman" w:hAnsi="Times New Roman" w:cs="Times New Roman"/>
-        </w:rPr>
-      </w:pPr>
-      <w:r>
-        <w:rPr>
-          <w:rFonts w:ascii="Times New Roman" w:hAnsi="Times New Roman" w:cs="Times New Roman"/>
-          <w:b/>
-          <w:bCs/>
-        </w:rPr>
-        <w:t>Key Features:</w:t>
-      </w:r>
-    </w:p>
-    <w:p>
-      <w:pPr>
-        <w:pStyle w:val="BodyText"/>
-        <w:numPr>
-          <w:ilvl w:val="0"/>
-          <w:numId w:val="18"/>
-        </w:numPr>
-        <w:rPr>
-          <w:rFonts w:ascii="Times New Roman" w:hAnsi="Times New Roman" w:cs="Times New Roman"/>
-        </w:rPr>
-      </w:pPr>
-      <w:r>
-        <w:rPr>
-          <w:rFonts w:ascii="Times New Roman" w:hAnsi="Times New Roman" w:cs="Times New Roman"/>
-        </w:rPr>
-        <w:t>Responsive navigation bar with links to all major sections</w:t>
-      </w:r>
-    </w:p>
-    <w:p>
-      <w:pPr>
-        <w:pStyle w:val="BodyText"/>
-        <w:numPr>
-          <w:ilvl w:val="0"/>
-          <w:numId w:val="18"/>
-        </w:numPr>
-        <w:rPr>
-          <w:rFonts w:ascii="Times New Roman" w:hAnsi="Times New Roman" w:cs="Times New Roman"/>
-        </w:rPr>
-      </w:pPr>
-      <w:r>
-        <w:rPr>
-          <w:rFonts w:ascii="Times New Roman" w:hAnsi="Times New Roman" w:cs="Times New Roman"/>
-        </w:rPr>
-        <w:t xml:space="preserve">Dynamic display of upcoming matches with team names, dates, and venues </w:t>
-      </w:r>
-    </w:p>
-    <w:p>
-      <w:pPr>
-        <w:pStyle w:val="BodyText"/>
-        <w:numPr>
-          <w:ilvl w:val="0"/>
-          <w:numId w:val="18"/>
-        </w:numPr>
-        <w:rPr>
-          <w:rFonts w:ascii="Times New Roman" w:hAnsi="Times New Roman" w:cs="Times New Roman"/>
-        </w:rPr>
-      </w:pPr>
-      <w:r>
-        <w:rPr>
-          <w:rFonts w:ascii="Times New Roman" w:hAnsi="Times New Roman" w:cs="Times New Roman"/>
-        </w:rPr>
-        <w:t xml:space="preserve">Recent match results showing scores and outcomes </w:t>
-      </w:r>
-    </w:p>
-    <w:p>
-      <w:pPr>
-        <w:pStyle w:val="BodyText"/>
-        <w:numPr>
-          <w:ilvl w:val="0"/>
-          <w:numId w:val="18"/>
-        </w:numPr>
-        <w:rPr>
-          <w:rFonts w:ascii="Times New Roman" w:hAnsi="Times New Roman" w:cs="Times New Roman"/>
-        </w:rPr>
-      </w:pPr>
-      <w:r>
-        <w:rPr>
-          <w:rFonts w:ascii="Times New Roman" w:hAnsi="Times New Roman" w:cs="Times New Roman"/>
-        </w:rPr>
-        <w:t>Clean, professional design using Bootstrap components</w:t>
-      </w:r>
-    </w:p>
-    <w:p>
-      <w:pPr>
-        <w:pStyle w:val="Heading3"/>
-        <w:rPr>
-          <w:rFonts w:ascii="Times New Roman" w:hAnsi="Times New Roman" w:cs="Times New Roman"/>
-        </w:rPr>
-      </w:pPr>
-      <w:bookmarkStart w:id="17" w:name="teams-management"/>
-      <w:bookmarkEnd w:id="16"/>
-      <w:r>
-        <w:rPr>
-          <w:rFonts w:ascii="Times New Roman" w:hAnsi="Times New Roman" w:cs="Times New Roman"/>
-        </w:rPr>
-        <w:lastRenderedPageBreak/>
-        <w:t>4.2 Teams Management</w:t>
-      </w:r>
-      <w:r>
-        <w:rPr>
-          <w:rFonts w:ascii="Times New Roman" w:hAnsi="Times New Roman" w:cs="Times New Roman"/>
-          <w:i/>
-          <w:iCs/>
-          <w:noProof/>
-        </w:rPr>
-        <w:drawing>
-          <wp:inline distT="0" distB="0" distL="0" distR="0" wp14:anchorId="6135B7B5" wp14:editId="7037F80D">
-            <wp:extent cx="5943600" cy="3381375"/>
-            <wp:effectExtent l="0" t="0" r="0" b="0"/>
-            <wp:docPr id="404448427" name="Picture 10"/>
-            <wp:cNvGraphicFramePr>
-              <a:graphicFrameLocks xmlns:a="http://schemas.openxmlformats.org/drawingml/2006/main" noChangeAspect="1"/>
-            </wp:cNvGraphicFramePr>
-            <a:graphic xmlns:a="http://schemas.openxmlformats.org/drawingml/2006/main">
-              <a:graphicData uri="http://schemas.openxmlformats.org/drawingml/2006/picture">
-                <pic:pic xmlns:pic="http://schemas.openxmlformats.org/drawingml/2006/picture">
-                  <pic:nvPicPr>
-                    <pic:cNvPr id="0" name="Picture 238"/>
                     <pic:cNvPicPr>
                       <a:picLocks noChangeAspect="1" noChangeArrowheads="1"/>
                     </pic:cNvPicPr>
@@ -3544,7 +3212,7 @@
           <w:b/>
           <w:bCs/>
         </w:rPr>
-        <w:t>Fig. 5: Teams Index Page</w:t>
+        <w:t>Fig. 4: Soccer Portal Homepage</w:t>
       </w:r>
       <w:r>
         <w:rPr>
@@ -3566,7 +3234,7 @@
           <w:i/>
           <w:iCs/>
         </w:rPr>
-        <w:t xml:space="preserve">[Screenshot Description: A comprehensive </w:t>
+        <w:t xml:space="preserve">[Screenshot Description: The homepage displays a clean, modern interface with a welcome banner, navigation menu, and </w:t>
       </w:r>
       <w:r>
         <w:rPr>
@@ -3574,7 +3242,7 @@
           <w:i/>
           <w:iCs/>
         </w:rPr>
-        <w:t>grid</w:t>
+        <w:t>three</w:t>
       </w:r>
       <w:r>
         <w:rPr>
@@ -3582,7 +3250,7 @@
           <w:i/>
           <w:iCs/>
         </w:rPr>
-        <w:t xml:space="preserve"> view displaying all registered teams with columns for team name, coach, home city, and founded year. Action buttons for Create, Edit, Details, and Delete operations are</w:t>
+        <w:t xml:space="preserve"> main sections showing upcoming matches</w:t>
       </w:r>
       <w:r>
         <w:rPr>
@@ -3590,7 +3258,7 @@
           <w:i/>
           <w:iCs/>
         </w:rPr>
-        <w:t xml:space="preserve"> visible</w:t>
+        <w:t xml:space="preserve">, </w:t>
       </w:r>
       <w:r>
         <w:rPr>
@@ -3598,7 +3266,41 @@
           <w:i/>
           <w:iCs/>
         </w:rPr>
-        <w:t>.]</w:t>
+        <w:t>recent results</w:t>
+      </w:r>
+      <w:r>
+        <w:rPr>
+          <w:rFonts w:ascii="Times New Roman" w:hAnsi="Times New Roman" w:cs="Times New Roman"/>
+          <w:i/>
+          <w:iCs/>
+        </w:rPr>
+        <w:t>, and teams</w:t>
+      </w:r>
+      <w:r>
+        <w:rPr>
+          <w:rFonts w:ascii="Times New Roman" w:hAnsi="Times New Roman" w:cs="Times New Roman"/>
+          <w:i/>
+          <w:iCs/>
+        </w:rPr>
+        <w:t>. The Bootstrap-</w:t>
+      </w:r>
+      <w:proofErr w:type="gramStart"/>
+      <w:r>
+        <w:rPr>
+          <w:rFonts w:ascii="Times New Roman" w:hAnsi="Times New Roman" w:cs="Times New Roman"/>
+          <w:i/>
+          <w:iCs/>
+        </w:rPr>
+        <w:t>styled</w:t>
+      </w:r>
+      <w:proofErr w:type="gramEnd"/>
+      <w:r>
+        <w:rPr>
+          <w:rFonts w:ascii="Times New Roman" w:hAnsi="Times New Roman" w:cs="Times New Roman"/>
+          <w:i/>
+          <w:iCs/>
+        </w:rPr>
+        <w:t xml:space="preserve"> layout is responsive and user-friendly.]</w:t>
       </w:r>
     </w:p>
     <w:p>
@@ -3616,29 +3318,23 @@
         </w:rPr>
         <w:t>Key Features:</w:t>
       </w:r>
-      <w:r>
-        <w:rPr>
-          <w:rFonts w:ascii="Times New Roman" w:hAnsi="Times New Roman" w:cs="Times New Roman"/>
-        </w:rPr>
-        <w:t xml:space="preserve"> </w:t>
-      </w:r>
     </w:p>
     <w:p>
       <w:pPr>
         <w:pStyle w:val="BodyText"/>
         <w:numPr>
           <w:ilvl w:val="0"/>
-          <w:numId w:val="19"/>
-        </w:numPr>
-        <w:rPr>
-          <w:rFonts w:ascii="Times New Roman" w:hAnsi="Times New Roman" w:cs="Times New Roman"/>
-        </w:rPr>
-      </w:pPr>
-      <w:r>
-        <w:rPr>
-          <w:rFonts w:ascii="Times New Roman" w:hAnsi="Times New Roman" w:cs="Times New Roman"/>
-        </w:rPr>
-        <w:t>Display of all teams in a grid layout.</w:t>
+          <w:numId w:val="18"/>
+        </w:numPr>
+        <w:rPr>
+          <w:rFonts w:ascii="Times New Roman" w:hAnsi="Times New Roman" w:cs="Times New Roman"/>
+        </w:rPr>
+      </w:pPr>
+      <w:r>
+        <w:rPr>
+          <w:rFonts w:ascii="Times New Roman" w:hAnsi="Times New Roman" w:cs="Times New Roman"/>
+        </w:rPr>
+        <w:t>Responsive navigation bar with links to all major sections</w:t>
       </w:r>
     </w:p>
     <w:p>
@@ -3646,17 +3342,17 @@
         <w:pStyle w:val="BodyText"/>
         <w:numPr>
           <w:ilvl w:val="0"/>
-          <w:numId w:val="19"/>
-        </w:numPr>
-        <w:rPr>
-          <w:rFonts w:ascii="Times New Roman" w:hAnsi="Times New Roman" w:cs="Times New Roman"/>
-        </w:rPr>
-      </w:pPr>
-      <w:r>
-        <w:rPr>
-          <w:rFonts w:ascii="Times New Roman" w:hAnsi="Times New Roman" w:cs="Times New Roman"/>
-        </w:rPr>
-        <w:t xml:space="preserve">CRUD operation buttons for administrative users </w:t>
+          <w:numId w:val="18"/>
+        </w:numPr>
+        <w:rPr>
+          <w:rFonts w:ascii="Times New Roman" w:hAnsi="Times New Roman" w:cs="Times New Roman"/>
+        </w:rPr>
+      </w:pPr>
+      <w:r>
+        <w:rPr>
+          <w:rFonts w:ascii="Times New Roman" w:hAnsi="Times New Roman" w:cs="Times New Roman"/>
+        </w:rPr>
+        <w:t xml:space="preserve">Dynamic display of upcoming matches with team names, dates, and venues </w:t>
       </w:r>
     </w:p>
     <w:p>
@@ -3664,30 +3360,35 @@
         <w:pStyle w:val="BodyText"/>
         <w:numPr>
           <w:ilvl w:val="0"/>
-          <w:numId w:val="19"/>
-        </w:numPr>
-        <w:rPr>
-          <w:rFonts w:ascii="Times New Roman" w:hAnsi="Times New Roman" w:cs="Times New Roman"/>
-        </w:rPr>
-      </w:pPr>
-      <w:r>
-        <w:rPr>
-          <w:rFonts w:ascii="Times New Roman" w:hAnsi="Times New Roman" w:cs="Times New Roman"/>
-        </w:rPr>
-        <w:t>Responsive design for mobile compatibility</w:t>
-      </w:r>
-    </w:p>
-    <w:p>
-      <w:pPr>
-        <w:rPr>
-          <w:rFonts w:ascii="Times New Roman" w:hAnsi="Times New Roman" w:cs="Times New Roman"/>
-        </w:rPr>
-      </w:pPr>
-      <w:r>
-        <w:rPr>
-          <w:rFonts w:ascii="Times New Roman" w:hAnsi="Times New Roman" w:cs="Times New Roman"/>
-        </w:rPr>
-        <w:br w:type="page"/>
+          <w:numId w:val="18"/>
+        </w:numPr>
+        <w:rPr>
+          <w:rFonts w:ascii="Times New Roman" w:hAnsi="Times New Roman" w:cs="Times New Roman"/>
+        </w:rPr>
+      </w:pPr>
+      <w:r>
+        <w:rPr>
+          <w:rFonts w:ascii="Times New Roman" w:hAnsi="Times New Roman" w:cs="Times New Roman"/>
+        </w:rPr>
+        <w:t xml:space="preserve">Recent match results showing scores and outcomes </w:t>
+      </w:r>
+    </w:p>
+    <w:p>
+      <w:pPr>
+        <w:pStyle w:val="BodyText"/>
+        <w:numPr>
+          <w:ilvl w:val="0"/>
+          <w:numId w:val="18"/>
+        </w:numPr>
+        <w:rPr>
+          <w:rFonts w:ascii="Times New Roman" w:hAnsi="Times New Roman" w:cs="Times New Roman"/>
+        </w:rPr>
+      </w:pPr>
+      <w:r>
+        <w:rPr>
+          <w:rFonts w:ascii="Times New Roman" w:hAnsi="Times New Roman" w:cs="Times New Roman"/>
+        </w:rPr>
+        <w:t>Clean, professional design using Bootstrap components</w:t>
       </w:r>
     </w:p>
     <w:p>
@@ -3697,25 +3398,27 @@
           <w:rFonts w:ascii="Times New Roman" w:hAnsi="Times New Roman" w:cs="Times New Roman"/>
         </w:rPr>
       </w:pPr>
-      <w:bookmarkStart w:id="18" w:name="players-management"/>
-      <w:bookmarkEnd w:id="17"/>
+      <w:bookmarkStart w:id="17" w:name="teams-management"/>
+      <w:bookmarkEnd w:id="16"/>
       <w:r>
         <w:rPr>
           <w:rFonts w:ascii="Times New Roman" w:hAnsi="Times New Roman" w:cs="Times New Roman"/>
         </w:rPr>
         <w:lastRenderedPageBreak/>
-        <w:t>4.3 Players Management</w:t>
-      </w:r>
-      <w:r>
-        <w:rPr>
-          <w:rFonts w:ascii="Times New Roman" w:hAnsi="Times New Roman" w:cs="Times New Roman"/>
+        <w:t>4.2 Teams Management</w:t>
+      </w:r>
+      <w:r>
+        <w:rPr>
+          <w:rFonts w:ascii="Times New Roman" w:hAnsi="Times New Roman" w:cs="Times New Roman"/>
+          <w:i/>
+          <w:iCs/>
           <w:noProof/>
         </w:rPr>
         <w:drawing>
-          <wp:inline distT="0" distB="0" distL="0" distR="0" wp14:anchorId="277B874C" wp14:editId="5873DED2">
+          <wp:inline distT="0" distB="0" distL="0" distR="0" wp14:anchorId="6135B7B5" wp14:editId="1186893A">
             <wp:extent cx="5943600" cy="3381375"/>
             <wp:effectExtent l="0" t="0" r="0" b="0"/>
-            <wp:docPr id="51791743" name="Picture 11" descr="A screenshot of a computer&#10;&#10;AI-generated content may be incorrect."/>
+            <wp:docPr id="404448427" name="Picture 10"/>
             <wp:cNvGraphicFramePr>
               <a:graphicFrameLocks xmlns:a="http://schemas.openxmlformats.org/drawingml/2006/main" noChangeAspect="1"/>
             </wp:cNvGraphicFramePr>
@@ -3723,7 +3426,7 @@
               <a:graphicData uri="http://schemas.openxmlformats.org/drawingml/2006/picture">
                 <pic:pic xmlns:pic="http://schemas.openxmlformats.org/drawingml/2006/picture">
                   <pic:nvPicPr>
-                    <pic:cNvPr id="51791743" name="Picture 11" descr="A screenshot of a computer&#10;&#10;AI-generated content may be incorrect."/>
+                    <pic:cNvPr id="0" name="Picture 238"/>
                     <pic:cNvPicPr>
                       <a:picLocks noChangeAspect="1" noChangeArrowheads="1"/>
                     </pic:cNvPicPr>
@@ -3774,7 +3477,7 @@
           <w:b/>
           <w:bCs/>
         </w:rPr>
-        <w:t>Fig. 6: Players Management Interface</w:t>
+        <w:t>Fig. 5: Teams Index Page</w:t>
       </w:r>
       <w:r>
         <w:rPr>
@@ -3796,7 +3499,39 @@
           <w:i/>
           <w:iCs/>
         </w:rPr>
-        <w:t>[Screenshot Description: Player listing page showing player details including name, position, age, goals scored, and associated team. Administrative controls are present for managing player records.]</w:t>
+        <w:t xml:space="preserve">[Screenshot Description: A comprehensive </w:t>
+      </w:r>
+      <w:r>
+        <w:rPr>
+          <w:rFonts w:ascii="Times New Roman" w:hAnsi="Times New Roman" w:cs="Times New Roman"/>
+          <w:i/>
+          <w:iCs/>
+        </w:rPr>
+        <w:t>grid</w:t>
+      </w:r>
+      <w:r>
+        <w:rPr>
+          <w:rFonts w:ascii="Times New Roman" w:hAnsi="Times New Roman" w:cs="Times New Roman"/>
+          <w:i/>
+          <w:iCs/>
+        </w:rPr>
+        <w:t xml:space="preserve"> view displaying all registered teams with columns for team name, coach, home city, and founded year. Action buttons for Create, Edit, Details, and Delete operations are</w:t>
+      </w:r>
+      <w:r>
+        <w:rPr>
+          <w:rFonts w:ascii="Times New Roman" w:hAnsi="Times New Roman" w:cs="Times New Roman"/>
+          <w:i/>
+          <w:iCs/>
+        </w:rPr>
+        <w:t xml:space="preserve"> visible</w:t>
+      </w:r>
+      <w:r>
+        <w:rPr>
+          <w:rFonts w:ascii="Times New Roman" w:hAnsi="Times New Roman" w:cs="Times New Roman"/>
+          <w:i/>
+          <w:iCs/>
+        </w:rPr>
+        <w:t>.]</w:t>
       </w:r>
     </w:p>
     <w:p>
@@ -3826,17 +3561,17 @@
         <w:pStyle w:val="BodyText"/>
         <w:numPr>
           <w:ilvl w:val="0"/>
-          <w:numId w:val="20"/>
-        </w:numPr>
-        <w:rPr>
-          <w:rFonts w:ascii="Times New Roman" w:hAnsi="Times New Roman" w:cs="Times New Roman"/>
-        </w:rPr>
-      </w:pPr>
-      <w:r>
-        <w:rPr>
-          <w:rFonts w:ascii="Times New Roman" w:hAnsi="Times New Roman" w:cs="Times New Roman"/>
-        </w:rPr>
-        <w:t xml:space="preserve">Detailed player information display </w:t>
+          <w:numId w:val="19"/>
+        </w:numPr>
+        <w:rPr>
+          <w:rFonts w:ascii="Times New Roman" w:hAnsi="Times New Roman" w:cs="Times New Roman"/>
+        </w:rPr>
+      </w:pPr>
+      <w:r>
+        <w:rPr>
+          <w:rFonts w:ascii="Times New Roman" w:hAnsi="Times New Roman" w:cs="Times New Roman"/>
+        </w:rPr>
+        <w:t>Display of all teams in a grid layout.</w:t>
       </w:r>
     </w:p>
     <w:p>
@@ -3844,31 +3579,17 @@
         <w:pStyle w:val="BodyText"/>
         <w:numPr>
           <w:ilvl w:val="0"/>
-          <w:numId w:val="20"/>
-        </w:numPr>
-        <w:rPr>
-          <w:rFonts w:ascii="Times New Roman" w:hAnsi="Times New Roman" w:cs="Times New Roman"/>
-        </w:rPr>
-      </w:pPr>
-      <w:r>
-        <w:rPr>
-          <w:rFonts w:ascii="Times New Roman" w:hAnsi="Times New Roman" w:cs="Times New Roman"/>
-        </w:rPr>
-        <w:t xml:space="preserve">Team association through </w:t>
-      </w:r>
-      <w:proofErr w:type="gramStart"/>
-      <w:r>
-        <w:rPr>
-          <w:rFonts w:ascii="Times New Roman" w:hAnsi="Times New Roman" w:cs="Times New Roman"/>
-        </w:rPr>
-        <w:t>foreign key</w:t>
-      </w:r>
-      <w:proofErr w:type="gramEnd"/>
-      <w:r>
-        <w:rPr>
-          <w:rFonts w:ascii="Times New Roman" w:hAnsi="Times New Roman" w:cs="Times New Roman"/>
-        </w:rPr>
-        <w:t xml:space="preserve"> relationships </w:t>
+          <w:numId w:val="19"/>
+        </w:numPr>
+        <w:rPr>
+          <w:rFonts w:ascii="Times New Roman" w:hAnsi="Times New Roman" w:cs="Times New Roman"/>
+        </w:rPr>
+      </w:pPr>
+      <w:r>
+        <w:rPr>
+          <w:rFonts w:ascii="Times New Roman" w:hAnsi="Times New Roman" w:cs="Times New Roman"/>
+        </w:rPr>
+        <w:t xml:space="preserve">CRUD operation buttons for administrative users </w:t>
       </w:r>
     </w:p>
     <w:p>
@@ -3876,35 +3597,17 @@
         <w:pStyle w:val="BodyText"/>
         <w:numPr>
           <w:ilvl w:val="0"/>
-          <w:numId w:val="20"/>
-        </w:numPr>
-        <w:rPr>
-          <w:rFonts w:ascii="Times New Roman" w:hAnsi="Times New Roman" w:cs="Times New Roman"/>
-        </w:rPr>
-      </w:pPr>
-      <w:r>
-        <w:rPr>
-          <w:rFonts w:ascii="Times New Roman" w:hAnsi="Times New Roman" w:cs="Times New Roman"/>
-        </w:rPr>
-        <w:t xml:space="preserve">Statistical information (goals scored, position) </w:t>
-      </w:r>
-    </w:p>
-    <w:p>
-      <w:pPr>
-        <w:pStyle w:val="BodyText"/>
-        <w:numPr>
-          <w:ilvl w:val="0"/>
-          <w:numId w:val="20"/>
-        </w:numPr>
-        <w:rPr>
-          <w:rFonts w:ascii="Times New Roman" w:hAnsi="Times New Roman" w:cs="Times New Roman"/>
-        </w:rPr>
-      </w:pPr>
-      <w:r>
-        <w:rPr>
-          <w:rFonts w:ascii="Times New Roman" w:hAnsi="Times New Roman" w:cs="Times New Roman"/>
-        </w:rPr>
-        <w:t>Full CRUD operations for player management</w:t>
+          <w:numId w:val="19"/>
+        </w:numPr>
+        <w:rPr>
+          <w:rFonts w:ascii="Times New Roman" w:hAnsi="Times New Roman" w:cs="Times New Roman"/>
+        </w:rPr>
+      </w:pPr>
+      <w:r>
+        <w:rPr>
+          <w:rFonts w:ascii="Times New Roman" w:hAnsi="Times New Roman" w:cs="Times New Roman"/>
+        </w:rPr>
+        <w:t>Responsive design for mobile compatibility</w:t>
       </w:r>
     </w:p>
     <w:p>
@@ -3927,14 +3630,14 @@
           <w:rFonts w:ascii="Times New Roman" w:hAnsi="Times New Roman" w:cs="Times New Roman"/>
         </w:rPr>
       </w:pPr>
-      <w:bookmarkStart w:id="19" w:name="match-results-and-fixtures"/>
-      <w:bookmarkEnd w:id="18"/>
+      <w:bookmarkStart w:id="18" w:name="players-management"/>
+      <w:bookmarkEnd w:id="17"/>
       <w:r>
         <w:rPr>
           <w:rFonts w:ascii="Times New Roman" w:hAnsi="Times New Roman" w:cs="Times New Roman"/>
         </w:rPr>
         <w:lastRenderedPageBreak/>
-        <w:t>4.4 Match Results</w:t>
+        <w:t>4.3 Players Management</w:t>
       </w:r>
       <w:r>
         <w:rPr>
@@ -3942,10 +3645,10 @@
           <w:noProof/>
         </w:rPr>
         <w:drawing>
-          <wp:inline distT="0" distB="0" distL="0" distR="0" wp14:anchorId="7D5F81BD" wp14:editId="4A311809">
+          <wp:inline distT="0" distB="0" distL="0" distR="0" wp14:anchorId="277B874C" wp14:editId="4775E95E">
             <wp:extent cx="5943600" cy="3381375"/>
             <wp:effectExtent l="0" t="0" r="0" b="0"/>
-            <wp:docPr id="1851215977" name="Picture 12" descr="A screenshot of a computer&#10;&#10;AI-generated content may be incorrect."/>
+            <wp:docPr id="51791743" name="Picture 11" descr="A screenshot of a computer&#10;&#10;AI-generated content may be incorrect."/>
             <wp:cNvGraphicFramePr>
               <a:graphicFrameLocks xmlns:a="http://schemas.openxmlformats.org/drawingml/2006/main" noChangeAspect="1"/>
             </wp:cNvGraphicFramePr>
@@ -3953,7 +3656,7 @@
               <a:graphicData uri="http://schemas.openxmlformats.org/drawingml/2006/picture">
                 <pic:pic xmlns:pic="http://schemas.openxmlformats.org/drawingml/2006/picture">
                   <pic:nvPicPr>
-                    <pic:cNvPr id="1851215977" name="Picture 12" descr="A screenshot of a computer&#10;&#10;AI-generated content may be incorrect."/>
+                    <pic:cNvPr id="51791743" name="Picture 11" descr="A screenshot of a computer&#10;&#10;AI-generated content may be incorrect."/>
                     <pic:cNvPicPr>
                       <a:picLocks noChangeAspect="1" noChangeArrowheads="1"/>
                     </pic:cNvPicPr>
@@ -4004,6 +3707,236 @@
           <w:b/>
           <w:bCs/>
         </w:rPr>
+        <w:t>Fig. 6: Players Management Interface</w:t>
+      </w:r>
+      <w:r>
+        <w:rPr>
+          <w:rFonts w:ascii="Times New Roman" w:hAnsi="Times New Roman" w:cs="Times New Roman"/>
+        </w:rPr>
+        <w:t xml:space="preserve"> </w:t>
+      </w:r>
+    </w:p>
+    <w:p>
+      <w:pPr>
+        <w:pStyle w:val="FirstParagraph"/>
+        <w:rPr>
+          <w:rFonts w:ascii="Times New Roman" w:hAnsi="Times New Roman" w:cs="Times New Roman"/>
+        </w:rPr>
+      </w:pPr>
+      <w:r>
+        <w:rPr>
+          <w:rFonts w:ascii="Times New Roman" w:hAnsi="Times New Roman" w:cs="Times New Roman"/>
+          <w:i/>
+          <w:iCs/>
+        </w:rPr>
+        <w:t>[Screenshot Description: Player listing page showing player details including name, position, age, goals scored, and associated team. Administrative controls are present for managing player records.]</w:t>
+      </w:r>
+    </w:p>
+    <w:p>
+      <w:pPr>
+        <w:pStyle w:val="BodyText"/>
+        <w:rPr>
+          <w:rFonts w:ascii="Times New Roman" w:hAnsi="Times New Roman" w:cs="Times New Roman"/>
+        </w:rPr>
+      </w:pPr>
+      <w:r>
+        <w:rPr>
+          <w:rFonts w:ascii="Times New Roman" w:hAnsi="Times New Roman" w:cs="Times New Roman"/>
+          <w:b/>
+          <w:bCs/>
+        </w:rPr>
+        <w:t>Key Features:</w:t>
+      </w:r>
+      <w:r>
+        <w:rPr>
+          <w:rFonts w:ascii="Times New Roman" w:hAnsi="Times New Roman" w:cs="Times New Roman"/>
+        </w:rPr>
+        <w:t xml:space="preserve"> </w:t>
+      </w:r>
+    </w:p>
+    <w:p>
+      <w:pPr>
+        <w:pStyle w:val="BodyText"/>
+        <w:numPr>
+          <w:ilvl w:val="0"/>
+          <w:numId w:val="20"/>
+        </w:numPr>
+        <w:rPr>
+          <w:rFonts w:ascii="Times New Roman" w:hAnsi="Times New Roman" w:cs="Times New Roman"/>
+        </w:rPr>
+      </w:pPr>
+      <w:r>
+        <w:rPr>
+          <w:rFonts w:ascii="Times New Roman" w:hAnsi="Times New Roman" w:cs="Times New Roman"/>
+        </w:rPr>
+        <w:t xml:space="preserve">Detailed player information display </w:t>
+      </w:r>
+    </w:p>
+    <w:p>
+      <w:pPr>
+        <w:pStyle w:val="BodyText"/>
+        <w:numPr>
+          <w:ilvl w:val="0"/>
+          <w:numId w:val="20"/>
+        </w:numPr>
+        <w:rPr>
+          <w:rFonts w:ascii="Times New Roman" w:hAnsi="Times New Roman" w:cs="Times New Roman"/>
+        </w:rPr>
+      </w:pPr>
+      <w:r>
+        <w:rPr>
+          <w:rFonts w:ascii="Times New Roman" w:hAnsi="Times New Roman" w:cs="Times New Roman"/>
+        </w:rPr>
+        <w:t xml:space="preserve">Team association through </w:t>
+      </w:r>
+      <w:proofErr w:type="gramStart"/>
+      <w:r>
+        <w:rPr>
+          <w:rFonts w:ascii="Times New Roman" w:hAnsi="Times New Roman" w:cs="Times New Roman"/>
+        </w:rPr>
+        <w:t>foreign key</w:t>
+      </w:r>
+      <w:proofErr w:type="gramEnd"/>
+      <w:r>
+        <w:rPr>
+          <w:rFonts w:ascii="Times New Roman" w:hAnsi="Times New Roman" w:cs="Times New Roman"/>
+        </w:rPr>
+        <w:t xml:space="preserve"> relationships </w:t>
+      </w:r>
+    </w:p>
+    <w:p>
+      <w:pPr>
+        <w:pStyle w:val="BodyText"/>
+        <w:numPr>
+          <w:ilvl w:val="0"/>
+          <w:numId w:val="20"/>
+        </w:numPr>
+        <w:rPr>
+          <w:rFonts w:ascii="Times New Roman" w:hAnsi="Times New Roman" w:cs="Times New Roman"/>
+        </w:rPr>
+      </w:pPr>
+      <w:r>
+        <w:rPr>
+          <w:rFonts w:ascii="Times New Roman" w:hAnsi="Times New Roman" w:cs="Times New Roman"/>
+        </w:rPr>
+        <w:t xml:space="preserve">Statistical information (goals scored, position) </w:t>
+      </w:r>
+    </w:p>
+    <w:p>
+      <w:pPr>
+        <w:pStyle w:val="BodyText"/>
+        <w:numPr>
+          <w:ilvl w:val="0"/>
+          <w:numId w:val="20"/>
+        </w:numPr>
+        <w:rPr>
+          <w:rFonts w:ascii="Times New Roman" w:hAnsi="Times New Roman" w:cs="Times New Roman"/>
+        </w:rPr>
+      </w:pPr>
+      <w:r>
+        <w:rPr>
+          <w:rFonts w:ascii="Times New Roman" w:hAnsi="Times New Roman" w:cs="Times New Roman"/>
+        </w:rPr>
+        <w:t>Full CRUD operations for player management</w:t>
+      </w:r>
+    </w:p>
+    <w:p>
+      <w:pPr>
+        <w:rPr>
+          <w:rFonts w:ascii="Times New Roman" w:hAnsi="Times New Roman" w:cs="Times New Roman"/>
+        </w:rPr>
+      </w:pPr>
+      <w:r>
+        <w:rPr>
+          <w:rFonts w:ascii="Times New Roman" w:hAnsi="Times New Roman" w:cs="Times New Roman"/>
+        </w:rPr>
+        <w:br w:type="page"/>
+      </w:r>
+    </w:p>
+    <w:p>
+      <w:pPr>
+        <w:pStyle w:val="Heading3"/>
+        <w:rPr>
+          <w:rFonts w:ascii="Times New Roman" w:hAnsi="Times New Roman" w:cs="Times New Roman"/>
+        </w:rPr>
+      </w:pPr>
+      <w:bookmarkStart w:id="19" w:name="match-results-and-fixtures"/>
+      <w:bookmarkEnd w:id="18"/>
+      <w:r>
+        <w:rPr>
+          <w:rFonts w:ascii="Times New Roman" w:hAnsi="Times New Roman" w:cs="Times New Roman"/>
+        </w:rPr>
+        <w:lastRenderedPageBreak/>
+        <w:t>4.4 Match Results</w:t>
+      </w:r>
+      <w:r>
+        <w:rPr>
+          <w:rFonts w:ascii="Times New Roman" w:hAnsi="Times New Roman" w:cs="Times New Roman"/>
+          <w:noProof/>
+        </w:rPr>
+        <w:drawing>
+          <wp:inline distT="0" distB="0" distL="0" distR="0" wp14:anchorId="7D5F81BD" wp14:editId="05BD3A65">
+            <wp:extent cx="5943600" cy="3381375"/>
+            <wp:effectExtent l="0" t="0" r="0" b="0"/>
+            <wp:docPr id="1851215977" name="Picture 12" descr="A screenshot of a computer&#10;&#10;AI-generated content may be incorrect."/>
+            <wp:cNvGraphicFramePr>
+              <a:graphicFrameLocks xmlns:a="http://schemas.openxmlformats.org/drawingml/2006/main" noChangeAspect="1"/>
+            </wp:cNvGraphicFramePr>
+            <a:graphic xmlns:a="http://schemas.openxmlformats.org/drawingml/2006/main">
+              <a:graphicData uri="http://schemas.openxmlformats.org/drawingml/2006/picture">
+                <pic:pic xmlns:pic="http://schemas.openxmlformats.org/drawingml/2006/picture">
+                  <pic:nvPicPr>
+                    <pic:cNvPr id="1851215977" name="Picture 12" descr="A screenshot of a computer&#10;&#10;AI-generated content may be incorrect."/>
+                    <pic:cNvPicPr>
+                      <a:picLocks noChangeAspect="1" noChangeArrowheads="1"/>
+                    </pic:cNvPicPr>
+                  </pic:nvPicPr>
+                  <pic:blipFill>
+                    <a:blip r:embed="rId18" cstate="print">
+                      <a:extLst>
+                        <a:ext uri="{28A0092B-C50C-407E-A947-70E740481C1C}">
+                          <a14:useLocalDpi xmlns:a14="http://schemas.microsoft.com/office/drawing/2010/main" val="0"/>
+                        </a:ext>
+                      </a:extLst>
+                    </a:blip>
+                    <a:srcRect/>
+                    <a:stretch>
+                      <a:fillRect/>
+                    </a:stretch>
+                  </pic:blipFill>
+                  <pic:spPr bwMode="auto">
+                    <a:xfrm>
+                      <a:off x="0" y="0"/>
+                      <a:ext cx="5943600" cy="3381375"/>
+                    </a:xfrm>
+                    <a:prstGeom prst="rect">
+                      <a:avLst/>
+                    </a:prstGeom>
+                    <a:noFill/>
+                    <a:ln>
+                      <a:noFill/>
+                    </a:ln>
+                  </pic:spPr>
+                </pic:pic>
+              </a:graphicData>
+            </a:graphic>
+          </wp:inline>
+        </w:drawing>
+      </w:r>
+    </w:p>
+    <w:p>
+      <w:pPr>
+        <w:pStyle w:val="FirstParagraph"/>
+        <w:rPr>
+          <w:rFonts w:ascii="Times New Roman" w:hAnsi="Times New Roman" w:cs="Times New Roman"/>
+        </w:rPr>
+      </w:pPr>
+      <w:r>
+        <w:rPr>
+          <w:rFonts w:ascii="Times New Roman" w:hAnsi="Times New Roman" w:cs="Times New Roman"/>
+          <w:b/>
+          <w:bCs/>
+        </w:rPr>
         <w:t>Fig. 7: Matches Management System</w:t>
       </w:r>
       <w:r>
@@ -4162,7 +4095,7 @@
                     </pic:cNvPicPr>
                   </pic:nvPicPr>
                   <pic:blipFill>
-                    <a:blip r:embed="rId18" cstate="print">
+                    <a:blip r:embed="rId19" cstate="print">
                       <a:extLst>
                         <a:ext uri="{28A0092B-C50C-407E-A947-70E740481C1C}">
                           <a14:useLocalDpi xmlns:a14="http://schemas.microsoft.com/office/drawing/2010/main" val="0"/>
@@ -4361,7 +4294,7 @@
           <w:noProof/>
         </w:rPr>
         <w:drawing>
-          <wp:inline distT="0" distB="0" distL="0" distR="0" wp14:anchorId="58543F9F" wp14:editId="44EA7E4C">
+          <wp:inline distT="0" distB="0" distL="0" distR="0" wp14:anchorId="58543F9F" wp14:editId="7963D3B2">
             <wp:extent cx="5943600" cy="1066800"/>
             <wp:effectExtent l="0" t="0" r="0" b="0"/>
             <wp:docPr id="1999778031" name="Picture 14" descr="A blue rectangle with white text&#10;&#10;AI-generated content may be incorrect."/>
@@ -4378,7 +4311,7 @@
                     </pic:cNvPicPr>
                   </pic:nvPicPr>
                   <pic:blipFill>
-                    <a:blip r:embed="rId19" cstate="print">
+                    <a:blip r:embed="rId20" cstate="print">
                       <a:extLst>
                         <a:ext uri="{28A0092B-C50C-407E-A947-70E740481C1C}">
                           <a14:useLocalDpi xmlns:a14="http://schemas.microsoft.com/office/drawing/2010/main" val="0"/>
@@ -4585,13 +4518,7 @@
         <w:rPr>
           <w:rFonts w:ascii="Times New Roman" w:hAnsi="Times New Roman" w:cs="Times New Roman"/>
         </w:rPr>
-        <w:t xml:space="preserve">5.1 </w:t>
-      </w:r>
-      <w:r>
-        <w:rPr>
-          <w:rFonts w:ascii="Times New Roman" w:hAnsi="Times New Roman" w:cs="Times New Roman"/>
-        </w:rPr>
-        <w:t>Project Achievements</w:t>
+        <w:t>5.1 Project Achievements</w:t>
       </w:r>
     </w:p>
     <w:p>
@@ -4812,7 +4739,7 @@
         </w:rPr>
         <w:t xml:space="preserve">. Retrieved from </w:t>
       </w:r>
-      <w:hyperlink r:id="rId20" w:history="1">
+      <w:hyperlink r:id="rId21" w:history="1">
         <w:r>
           <w:rPr>
             <w:rStyle w:val="Hyperlink"/>
@@ -4852,7 +4779,7 @@
         </w:rPr>
         <w:t xml:space="preserve">. Retrieved from </w:t>
       </w:r>
-      <w:hyperlink r:id="rId21" w:history="1">
+      <w:hyperlink r:id="rId22" w:history="1">
         <w:r>
           <w:rPr>
             <w:rStyle w:val="Hyperlink"/>
@@ -4892,81 +4819,13 @@
         </w:rPr>
         <w:t xml:space="preserve">. Retrieved from </w:t>
       </w:r>
-      <w:hyperlink r:id="rId22" w:history="1">
-        <w:r>
-          <w:rPr>
-            <w:rStyle w:val="Hyperlink"/>
-            <w:rFonts w:ascii="Times New Roman" w:hAnsi="Times New Roman" w:cs="Times New Roman"/>
-          </w:rPr>
-          <w:t>https://getbootstrap.com/d</w:t>
-        </w:r>
-        <w:r>
-          <w:rPr>
-            <w:rStyle w:val="Hyperlink"/>
-            <w:rFonts w:ascii="Times New Roman" w:hAnsi="Times New Roman" w:cs="Times New Roman"/>
-          </w:rPr>
-          <w:t>o</w:t>
-        </w:r>
-        <w:r>
-          <w:rPr>
-            <w:rStyle w:val="Hyperlink"/>
-            <w:rFonts w:ascii="Times New Roman" w:hAnsi="Times New Roman" w:cs="Times New Roman"/>
-          </w:rPr>
-          <w:t>cs/5.3/</w:t>
-        </w:r>
-      </w:hyperlink>
-    </w:p>
-    <w:p>
-      <w:pPr>
-        <w:numPr>
-          <w:ilvl w:val="0"/>
-          <w:numId w:val="11"/>
-        </w:numPr>
-        <w:rPr>
-          <w:rFonts w:ascii="Times New Roman" w:hAnsi="Times New Roman" w:cs="Times New Roman"/>
-        </w:rPr>
-      </w:pPr>
-      <w:r>
-        <w:rPr>
-          <w:rFonts w:ascii="Times New Roman" w:hAnsi="Times New Roman" w:cs="Times New Roman"/>
-        </w:rPr>
-        <w:t xml:space="preserve">Microsoft Corporation. (2024). </w:t>
-      </w:r>
-      <w:r>
-        <w:rPr>
-          <w:rFonts w:ascii="Times New Roman" w:hAnsi="Times New Roman" w:cs="Times New Roman"/>
-          <w:i/>
-          <w:iCs/>
-        </w:rPr>
-        <w:t>ASP.NET Core Identity Documentation</w:t>
-      </w:r>
-      <w:r>
-        <w:rPr>
-          <w:rFonts w:ascii="Times New Roman" w:hAnsi="Times New Roman" w:cs="Times New Roman"/>
-        </w:rPr>
-        <w:t xml:space="preserve">. Retrieved from </w:t>
-      </w:r>
       <w:hyperlink r:id="rId23" w:history="1">
         <w:r>
           <w:rPr>
             <w:rStyle w:val="Hyperlink"/>
             <w:rFonts w:ascii="Times New Roman" w:hAnsi="Times New Roman" w:cs="Times New Roman"/>
           </w:rPr>
-          <w:t>https://docs.microsoft.com/en-us/a</w:t>
-        </w:r>
-        <w:r>
-          <w:rPr>
-            <w:rStyle w:val="Hyperlink"/>
-            <w:rFonts w:ascii="Times New Roman" w:hAnsi="Times New Roman" w:cs="Times New Roman"/>
-          </w:rPr>
-          <w:t>s</w:t>
-        </w:r>
-        <w:r>
-          <w:rPr>
-            <w:rStyle w:val="Hyperlink"/>
-            <w:rFonts w:ascii="Times New Roman" w:hAnsi="Times New Roman" w:cs="Times New Roman"/>
-          </w:rPr>
-          <w:t>pnet/core/security/authentication/identity</w:t>
+          <w:t>https://getbootstrap.com/docs/5.3/</w:t>
         </w:r>
       </w:hyperlink>
     </w:p>
@@ -4992,7 +4851,7 @@
           <w:i/>
           <w:iCs/>
         </w:rPr>
-        <w:t>SQL Server Documentation</w:t>
+        <w:t>ASP.NET Core Identity Documentation</w:t>
       </w:r>
       <w:r>
         <w:rPr>
@@ -5006,21 +4865,47 @@
             <w:rStyle w:val="Hyperlink"/>
             <w:rFonts w:ascii="Times New Roman" w:hAnsi="Times New Roman" w:cs="Times New Roman"/>
           </w:rPr>
-          <w:t>https://docs.microsoft.com/en-u</w:t>
+          <w:t>https://docs.microsoft.com/en-us/aspnet/core/security/authentication/identity</w:t>
         </w:r>
+      </w:hyperlink>
+    </w:p>
+    <w:p>
+      <w:pPr>
+        <w:numPr>
+          <w:ilvl w:val="0"/>
+          <w:numId w:val="11"/>
+        </w:numPr>
+        <w:rPr>
+          <w:rFonts w:ascii="Times New Roman" w:hAnsi="Times New Roman" w:cs="Times New Roman"/>
+        </w:rPr>
+      </w:pPr>
+      <w:r>
+        <w:rPr>
+          <w:rFonts w:ascii="Times New Roman" w:hAnsi="Times New Roman" w:cs="Times New Roman"/>
+        </w:rPr>
+        <w:t xml:space="preserve">Microsoft Corporation. (2024). </w:t>
+      </w:r>
+      <w:r>
+        <w:rPr>
+          <w:rFonts w:ascii="Times New Roman" w:hAnsi="Times New Roman" w:cs="Times New Roman"/>
+          <w:i/>
+          <w:iCs/>
+        </w:rPr>
+        <w:t>SQL Server Documentation</w:t>
+      </w:r>
+      <w:r>
+        <w:rPr>
+          <w:rFonts w:ascii="Times New Roman" w:hAnsi="Times New Roman" w:cs="Times New Roman"/>
+        </w:rPr>
+        <w:t xml:space="preserve">. Retrieved from </w:t>
+      </w:r>
+      <w:hyperlink r:id="rId25" w:history="1">
         <w:r>
           <w:rPr>
             <w:rStyle w:val="Hyperlink"/>
             <w:rFonts w:ascii="Times New Roman" w:hAnsi="Times New Roman" w:cs="Times New Roman"/>
           </w:rPr>
-          <w:t>s</w:t>
-        </w:r>
-        <w:r>
-          <w:rPr>
-            <w:rStyle w:val="Hyperlink"/>
-            <w:rFonts w:ascii="Times New Roman" w:hAnsi="Times New Roman" w:cs="Times New Roman"/>
-          </w:rPr>
-          <w:t>/sql/sql-server/</w:t>
+          <w:t>https://docs.microsoft.com/en-us/sql/sql-server/</w:t>
         </w:r>
       </w:hyperlink>
       <w:bookmarkEnd w:id="0"/>

</xml_diff>